<commit_message>
Docs: Update StRS' diagrams
</commit_message>
<xml_diff>
--- a/documentation/StRS-charging-stations.docx
+++ b/documentation/StRS-charging-stations.docx
@@ -379,10 +379,10 @@
           <w:noProof/>
         </w:rPr>
         <w:drawing>
-          <wp:inline distT="0" distB="0" distL="0" distR="0" wp14:anchorId="39EEE39C" wp14:editId="7E2ACFDC">
-            <wp:extent cx="3878664" cy="2361362"/>
-            <wp:effectExtent l="0" t="0" r="7620" b="1270"/>
-            <wp:docPr id="2" name="Εικόνα 2" descr="C:\Users\User\Downloads\charging stations (1).png"/>
+          <wp:inline distT="0" distB="0" distL="0" distR="0" wp14:anchorId="378FFF82" wp14:editId="5CE92D3F">
+            <wp:extent cx="4004269" cy="2356338"/>
+            <wp:effectExtent l="0" t="0" r="0" b="6350"/>
+            <wp:docPr id="1" name="Εικόνα 1" descr="C:\Users\User\Downloads\charging stations (2).png"/>
             <wp:cNvGraphicFramePr>
               <a:graphicFrameLocks xmlns:a="http://schemas.openxmlformats.org/drawingml/2006/main" noChangeAspect="1"/>
             </wp:cNvGraphicFramePr>
@@ -390,7 +390,7 @@
               <a:graphicData uri="http://schemas.openxmlformats.org/drawingml/2006/picture">
                 <pic:pic xmlns:pic="http://schemas.openxmlformats.org/drawingml/2006/picture">
                   <pic:nvPicPr>
-                    <pic:cNvPr id="0" name="Picture 2" descr="C:\Users\User\Downloads\charging stations (1).png"/>
+                    <pic:cNvPr id="0" name="Picture 1" descr="C:\Users\User\Downloads\charging stations (2).png"/>
                     <pic:cNvPicPr>
                       <a:picLocks noChangeAspect="1" noChangeArrowheads="1"/>
                     </pic:cNvPicPr>
@@ -411,7 +411,7 @@
                   <pic:spPr bwMode="auto">
                     <a:xfrm>
                       <a:off x="0" y="0"/>
-                      <a:ext cx="3883299" cy="2364184"/>
+                      <a:ext cx="4004621" cy="2356545"/>
                     </a:xfrm>
                     <a:prstGeom prst="rect">
                       <a:avLst/>
@@ -2111,7 +2111,7 @@
         <w:sz w:val="18"/>
         <w:szCs w:val="18"/>
       </w:rPr>
-      <w:t>2</w:t>
+      <w:t>4</w:t>
     </w:r>
     <w:r>
       <w:rPr>

</xml_diff>